<commit_message>
Adição do Índice no Especif CSPFC
e outras coisinhas
</commit_message>
<xml_diff>
--- a/Vitor/Plano de teste PixelCalc.docx
+++ b/Vitor/Plano de teste PixelCalc.docx
@@ -420,7 +420,7 @@
           <w:rFonts w:ascii="Arial" w:hAnsi="Arial"/>
           <w:i/>
         </w:rPr>
-        <w:t>1.0</w:t>
+        <w:t>1.1</w:t>
       </w:r>
     </w:p>
     <w:p>
@@ -725,7 +725,10 @@
               </w:rPr>
             </w:pPr>
             <w:r>
-              <w:t>Criação e finalização do documento</w:t>
+              <w:t xml:space="preserve">Criação e </w:t>
+            </w:r>
+            <w:r>
+              <w:t>do documento</w:t>
             </w:r>
           </w:p>
         </w:tc>
@@ -748,7 +751,123 @@
               <w:pStyle w:val="Contedodatabela"/>
               <w:jc w:val="center"/>
               <w:rPr>
-                <w:rFonts w:hint="eastAsia"/>
+                <w:rFonts w:ascii="Calibri" w:hAnsi="Calibri" w:hint="eastAsia"/>
+              </w:rPr>
+            </w:pPr>
+            <w:r>
+              <w:rPr>
+                <w:rFonts w:ascii="Calibri" w:hAnsi="Calibri"/>
+              </w:rPr>
+              <w:t>Vitor Artoni</w:t>
+            </w:r>
+          </w:p>
+        </w:tc>
+      </w:tr>
+      <w:tr>
+        <w:trPr>
+          <w:trHeight w:val="753"/>
+        </w:trPr>
+        <w:tc>
+          <w:tcPr>
+            <w:tcW w:w="1365" w:type="dxa"/>
+            <w:tcBorders>
+              <w:top w:val="single" w:sz="2" w:space="0" w:color="000001"/>
+              <w:left w:val="single" w:sz="2" w:space="0" w:color="000001"/>
+              <w:bottom w:val="single" w:sz="2" w:space="0" w:color="000001"/>
+            </w:tcBorders>
+            <w:shd w:val="clear" w:color="auto" w:fill="auto"/>
+            <w:tcMar>
+              <w:left w:w="-2" w:type="dxa"/>
+            </w:tcMar>
+          </w:tcPr>
+          <w:p>
+            <w:pPr>
+              <w:pStyle w:val="Contedodatabela"/>
+              <w:jc w:val="center"/>
+              <w:rPr>
+                <w:rFonts w:ascii="Calibri" w:hAnsi="Calibri"/>
+              </w:rPr>
+            </w:pPr>
+            <w:r>
+              <w:rPr>
+                <w:rFonts w:ascii="Calibri" w:hAnsi="Calibri"/>
+              </w:rPr>
+              <w:t>09/06</w:t>
+            </w:r>
+          </w:p>
+        </w:tc>
+        <w:tc>
+          <w:tcPr>
+            <w:tcW w:w="1200" w:type="dxa"/>
+            <w:tcBorders>
+              <w:top w:val="single" w:sz="2" w:space="0" w:color="000001"/>
+              <w:left w:val="single" w:sz="2" w:space="0" w:color="000001"/>
+              <w:bottom w:val="single" w:sz="2" w:space="0" w:color="000001"/>
+            </w:tcBorders>
+            <w:shd w:val="clear" w:color="auto" w:fill="auto"/>
+            <w:tcMar>
+              <w:left w:w="-2" w:type="dxa"/>
+            </w:tcMar>
+          </w:tcPr>
+          <w:p>
+            <w:pPr>
+              <w:pStyle w:val="Contedodatabela"/>
+              <w:jc w:val="center"/>
+              <w:rPr>
+                <w:rFonts w:ascii="Calibri" w:hAnsi="Calibri"/>
+              </w:rPr>
+            </w:pPr>
+            <w:r>
+              <w:rPr>
+                <w:rFonts w:ascii="Calibri" w:hAnsi="Calibri"/>
+              </w:rPr>
+              <w:t>1.1</w:t>
+            </w:r>
+          </w:p>
+        </w:tc>
+        <w:tc>
+          <w:tcPr>
+            <w:tcW w:w="4875" w:type="dxa"/>
+            <w:tcBorders>
+              <w:top w:val="single" w:sz="2" w:space="0" w:color="000001"/>
+              <w:left w:val="single" w:sz="2" w:space="0" w:color="000001"/>
+              <w:bottom w:val="single" w:sz="2" w:space="0" w:color="000001"/>
+            </w:tcBorders>
+            <w:shd w:val="clear" w:color="auto" w:fill="auto"/>
+            <w:tcMar>
+              <w:left w:w="-2" w:type="dxa"/>
+            </w:tcMar>
+          </w:tcPr>
+          <w:p>
+            <w:pPr>
+              <w:pStyle w:val="Contedodatabela"/>
+              <w:jc w:val="center"/>
+            </w:pPr>
+            <w:r>
+              <w:t>Finalização do Documento</w:t>
+            </w:r>
+          </w:p>
+        </w:tc>
+        <w:tc>
+          <w:tcPr>
+            <w:tcW w:w="2161" w:type="dxa"/>
+            <w:tcBorders>
+              <w:top w:val="single" w:sz="2" w:space="0" w:color="000001"/>
+              <w:left w:val="single" w:sz="2" w:space="0" w:color="000001"/>
+              <w:bottom w:val="single" w:sz="2" w:space="0" w:color="000001"/>
+              <w:right w:val="single" w:sz="2" w:space="0" w:color="000001"/>
+            </w:tcBorders>
+            <w:shd w:val="clear" w:color="auto" w:fill="auto"/>
+            <w:tcMar>
+              <w:left w:w="-2" w:type="dxa"/>
+            </w:tcMar>
+          </w:tcPr>
+          <w:p>
+            <w:pPr>
+              <w:pStyle w:val="Contedodatabela"/>
+              <w:jc w:val="center"/>
+              <w:rPr>
+                <w:rFonts w:ascii="Calibri" w:hAnsi="Calibri"/>
               </w:rPr>
             </w:pPr>
             <w:r>
@@ -985,11 +1104,6 @@
       </w:pPr>
     </w:p>
     <w:p>
-      <w:pPr>
-        <w:rPr>
-          <w:rFonts w:hint="eastAsia"/>
-        </w:rPr>
-      </w:pPr>
       <w:r>
         <w:rPr>
           <w:sz w:val="32"/>
@@ -1051,25 +1165,16 @@
       <w:pPr>
         <w:pStyle w:val="Ttulo"/>
         <w:rPr>
+          <w:rFonts w:hint="eastAsia"/>
+        </w:rPr>
+      </w:pPr>
+      <w:r>
+        <w:rPr>
           <w:rFonts w:ascii="Calibri" w:hAnsi="Calibri"/>
           <w:b/>
           <w:bCs/>
         </w:rPr>
-      </w:pPr>
-    </w:p>
-    <w:p>
-      <w:pPr>
-        <w:pStyle w:val="Ttulo"/>
-        <w:rPr>
-          <w:rFonts w:hint="eastAsia"/>
-        </w:rPr>
-      </w:pPr>
-      <w:r>
-        <w:rPr>
-          <w:rFonts w:ascii="Calibri" w:hAnsi="Calibri"/>
-          <w:b/>
-          <w:bCs/>
-        </w:rPr>
+        <w:lastRenderedPageBreak/>
         <w:t>1. Introdução</w:t>
       </w:r>
     </w:p>
@@ -1207,13 +1312,6 @@
         <w:tab/>
         <w:t>Em relação ao comportamento da interface, também será testada a resposta de cada botão, tanto com o clique, quanto pela digitação (nos botões onde há uma tecla atribuída a ele).</w:t>
       </w:r>
-    </w:p>
-    <w:p>
-      <w:pPr>
-        <w:rPr>
-          <w:rFonts w:ascii="Calibri" w:hAnsi="Calibri"/>
-        </w:rPr>
-      </w:pPr>
     </w:p>
     <w:p>
       <w:pPr>
@@ -1406,6 +1504,9 @@
           <w:p>
             <w:pPr>
               <w:pStyle w:val="Contedodatabela"/>
+              <w:rPr>
+                <w:rFonts w:hint="eastAsia"/>
+              </w:rPr>
             </w:pPr>
             <w:r>
               <w:t xml:space="preserve">Resultado esperado: 101; </w:t>
@@ -1414,6 +1515,9 @@
           <w:p>
             <w:pPr>
               <w:pStyle w:val="Contedodatabela"/>
+              <w:rPr>
+                <w:rFonts w:hint="eastAsia"/>
+              </w:rPr>
             </w:pPr>
             <w:r>
               <w:t xml:space="preserve">                                     </w:t>
@@ -1425,6 +1529,9 @@
           <w:p>
             <w:pPr>
               <w:pStyle w:val="Contedodatabela"/>
+              <w:rPr>
+                <w:rFonts w:hint="eastAsia"/>
+              </w:rPr>
             </w:pPr>
             <w:r>
               <w:t xml:space="preserve">                                 </w:t>
@@ -1456,13 +1563,6 @@
         </w:tc>
       </w:tr>
     </w:tbl>
-    <w:p>
-      <w:pPr>
-        <w:rPr>
-          <w:rFonts w:ascii="Calibri" w:hAnsi="Calibri"/>
-        </w:rPr>
-      </w:pPr>
-    </w:p>
     <w:p>
       <w:pPr>
         <w:rPr>
@@ -1608,6 +1708,9 @@
           <w:p>
             <w:pPr>
               <w:pStyle w:val="Contedodatabela"/>
+              <w:rPr>
+                <w:rFonts w:hint="eastAsia"/>
+              </w:rPr>
             </w:pPr>
             <w:r>
               <w:t>Result</w:t>
@@ -1619,6 +1722,9 @@
           <w:p>
             <w:pPr>
               <w:pStyle w:val="Contedodatabela"/>
+              <w:rPr>
+                <w:rFonts w:hint="eastAsia"/>
+              </w:rPr>
             </w:pPr>
             <w:r>
               <w:t xml:space="preserve">                                </w:t>
@@ -1647,54 +1753,6 @@
         </w:tc>
       </w:tr>
     </w:tbl>
-    <w:p>
-      <w:pPr>
-        <w:rPr>
-          <w:rFonts w:ascii="Calibri" w:hAnsi="Calibri"/>
-        </w:rPr>
-      </w:pPr>
-    </w:p>
-    <w:p>
-      <w:pPr>
-        <w:rPr>
-          <w:rFonts w:ascii="Calibri" w:hAnsi="Calibri"/>
-        </w:rPr>
-      </w:pPr>
-      <w:r>
-        <w:rPr>
-          <w:rFonts w:ascii="Calibri" w:hAnsi="Calibri"/>
-        </w:rPr>
-        <w:tab/>
-      </w:r>
-    </w:p>
-    <w:p>
-      <w:pPr>
-        <w:rPr>
-          <w:rFonts w:ascii="Calibri" w:hAnsi="Calibri"/>
-        </w:rPr>
-      </w:pPr>
-    </w:p>
-    <w:p>
-      <w:pPr>
-        <w:rPr>
-          <w:rFonts w:ascii="Calibri" w:hAnsi="Calibri"/>
-        </w:rPr>
-      </w:pPr>
-    </w:p>
-    <w:p>
-      <w:pPr>
-        <w:rPr>
-          <w:rFonts w:ascii="Calibri" w:hAnsi="Calibri"/>
-        </w:rPr>
-      </w:pPr>
-    </w:p>
-    <w:p>
-      <w:pPr>
-        <w:rPr>
-          <w:rFonts w:ascii="Calibri" w:hAnsi="Calibri"/>
-        </w:rPr>
-      </w:pPr>
-    </w:p>
     <w:p>
       <w:pPr>
         <w:rPr>
@@ -1749,7 +1807,6 @@
               </w:rPr>
             </w:pPr>
             <w:r>
-              <w:lastRenderedPageBreak/>
               <w:t>ID: 03</w:t>
             </w:r>
           </w:p>
@@ -1803,6 +1860,9 @@
           <w:p>
             <w:pPr>
               <w:pStyle w:val="Contedodatabela"/>
+              <w:rPr>
+                <w:rFonts w:hint="eastAsia"/>
+              </w:rPr>
             </w:pPr>
             <w:r>
               <w:t>Dados de teste: (</w:t>
@@ -1858,6 +1918,9 @@
           <w:p>
             <w:pPr>
               <w:pStyle w:val="Contedodatabela"/>
+              <w:rPr>
+                <w:rFonts w:hint="eastAsia"/>
+              </w:rPr>
             </w:pPr>
             <w:r>
               <w:t>Resultad</w:t>
@@ -1869,6 +1932,9 @@
           <w:p>
             <w:pPr>
               <w:pStyle w:val="Contedodatabela"/>
+              <w:rPr>
+                <w:rFonts w:hint="eastAsia"/>
+              </w:rPr>
             </w:pPr>
             <w:r>
               <w:t xml:space="preserve">                                 </w:t>
@@ -1880,6 +1946,9 @@
           <w:p>
             <w:pPr>
               <w:pStyle w:val="Contedodatabela"/>
+              <w:rPr>
+                <w:rFonts w:hint="eastAsia"/>
+              </w:rPr>
             </w:pPr>
             <w:r>
               <w:t xml:space="preserve">                                 </w:t>
@@ -1891,6 +1960,9 @@
           <w:p>
             <w:pPr>
               <w:pStyle w:val="Contedodatabela"/>
+              <w:rPr>
+                <w:rFonts w:hint="eastAsia"/>
+              </w:rPr>
             </w:pPr>
             <w:r>
               <w:t xml:space="preserve">                                </w:t>
@@ -1926,6 +1998,7 @@
         <w:rPr>
           <w:rFonts w:ascii="Calibri" w:hAnsi="Calibri"/>
         </w:rPr>
+        <w:lastRenderedPageBreak/>
         <w:tab/>
       </w:r>
       <w:r>
@@ -2220,6 +2293,9 @@
           <w:p>
             <w:pPr>
               <w:pStyle w:val="Contedodatabela"/>
+              <w:rPr>
+                <w:rFonts w:hint="eastAsia"/>
+              </w:rPr>
             </w:pPr>
             <w:r>
               <w:t xml:space="preserve">Resultado esperado: </w:t>
@@ -2231,6 +2307,9 @@
           <w:p>
             <w:pPr>
               <w:pStyle w:val="Contedodatabela"/>
+              <w:rPr>
+                <w:rFonts w:hint="eastAsia"/>
+              </w:rPr>
             </w:pPr>
             <w:r>
               <w:t xml:space="preserve">                                 </w:t>
@@ -2305,35 +2384,29 @@
           <w:rFonts w:ascii="Calibri" w:hAnsi="Calibri"/>
         </w:rPr>
         <w:tab/>
-        <w:t xml:space="preserve">Todos os </w:t>
+        <w:t>Todos os testes atingiram os diferentes módulos em conjunto do software (teste de integração) e também no seu funcionamento particular (teste de unidade). A soma destes realizou ao todo um teste de todo o sistema.</w:t>
+      </w:r>
+    </w:p>
+    <w:p>
+      <w:pPr>
+        <w:rPr>
+          <w:rFonts w:hint="eastAsia"/>
+        </w:rPr>
+      </w:pPr>
+      <w:r>
+        <w:rPr>
+          <w:rFonts w:ascii="Calibri" w:hAnsi="Calibri"/>
+        </w:rPr>
+        <w:tab/>
+        <w:t>A forma com que as funções foram testadas singularmente, foi a partir da avaliação do resultado de um cálculo; o te</w:t>
       </w:r>
       <w:bookmarkStart w:id="0" w:name="_GoBack"/>
-      <w:r>
-        <w:rPr>
-          <w:rFonts w:ascii="Calibri" w:hAnsi="Calibri"/>
-        </w:rPr>
-        <w:t xml:space="preserve">testes atingiram os diferentes </w:t>
-      </w:r>
       <w:bookmarkEnd w:id="0"/>
       <w:r>
         <w:rPr>
           <w:rFonts w:ascii="Calibri" w:hAnsi="Calibri"/>
         </w:rPr>
-        <w:t>módulos em conjunto do software (teste de integração) e também no seu funcionamento particular (teste de unidade). A soma destes realizou ao todo um teste de todo o sistema.</w:t>
-      </w:r>
-    </w:p>
-    <w:p>
-      <w:pPr>
-        <w:rPr>
-          <w:rFonts w:hint="eastAsia"/>
-        </w:rPr>
-      </w:pPr>
-      <w:r>
-        <w:rPr>
-          <w:rFonts w:ascii="Calibri" w:hAnsi="Calibri"/>
-        </w:rPr>
-        <w:tab/>
-        <w:t>A forma com que as funções foram testadas singularmente, foi a partir da avaliação do resultado de um cálculo; o teste de integração, por consequência, também é realizado ao mesmo tempo, porque espera-se que o resultado apareça na tela, ou que o número desejado seja inserido quando clicado em um botão.</w:t>
+        <w:t>ste de integração, por consequência, também é realizado ao mesmo tempo, porque espera-se que o resultado apareça na tela, ou que o número desejado seja inserido quando clicado em um botão.</w:t>
       </w:r>
       <w:r>
         <w:rPr>
@@ -2422,7 +2495,7 @@
         <w:rFonts w:hint="eastAsia"/>
         <w:noProof/>
       </w:rPr>
-      <w:t>4</w:t>
+      <w:t>3</w:t>
     </w:r>
     <w:r>
       <w:fldChar w:fldCharType="end"/>
@@ -2532,6 +2605,7 @@
             <w:ind w:right="68"/>
             <w:rPr>
               <w:rFonts w:hint="eastAsia"/>
+              <w:i/>
             </w:rPr>
           </w:pPr>
           <w:r>
@@ -2541,7 +2615,7 @@
             <w:rPr>
               <w:i/>
             </w:rPr>
-            <w:t>1.0</w:t>
+            <w:t>1.1</w:t>
           </w:r>
         </w:p>
       </w:tc>

</xml_diff>

<commit_message>
Plano de Teste finalizado
</commit_message>
<xml_diff>
--- a/Vitor/Plano de teste PixelCalc.docx
+++ b/Vitor/Plano de teste PixelCalc.docx
@@ -131,6 +131,8 @@
           <w:szCs w:val="28"/>
         </w:rPr>
       </w:pPr>
+      <w:bookmarkStart w:id="0" w:name="_GoBack"/>
+      <w:bookmarkEnd w:id="0"/>
     </w:p>
     <w:p>
       <w:pPr>
@@ -751,7 +753,7 @@
               <w:pStyle w:val="Contedodatabela"/>
               <w:jc w:val="center"/>
               <w:rPr>
-                <w:rFonts w:ascii="Calibri" w:hAnsi="Calibri" w:hint="eastAsia"/>
+                <w:rFonts w:ascii="Calibri" w:hAnsi="Calibri"/>
               </w:rPr>
             </w:pPr>
             <w:r>
@@ -842,6 +844,9 @@
             <w:pPr>
               <w:pStyle w:val="Contedodatabela"/>
               <w:jc w:val="center"/>
+              <w:rPr>
+                <w:rFonts w:hint="eastAsia"/>
+              </w:rPr>
             </w:pPr>
             <w:r>
               <w:t>Finalização do Documento</w:t>
@@ -1104,6 +1109,11 @@
       </w:pPr>
     </w:p>
     <w:p>
+      <w:pPr>
+        <w:rPr>
+          <w:rFonts w:hint="eastAsia"/>
+        </w:rPr>
+      </w:pPr>
       <w:r>
         <w:rPr>
           <w:sz w:val="32"/>
@@ -2354,79 +2364,98 @@
       <w:pPr>
         <w:pStyle w:val="Ttulo"/>
         <w:rPr>
-          <w:rFonts w:hint="eastAsia"/>
-        </w:rPr>
-      </w:pPr>
-      <w:r>
-        <w:rPr>
           <w:rFonts w:ascii="Calibri" w:hAnsi="Calibri"/>
           <w:b/>
           <w:bCs/>
         </w:rPr>
+      </w:pPr>
+      <w:r>
+        <w:rPr>
+          <w:rFonts w:ascii="Calibri" w:hAnsi="Calibri"/>
+          <w:b/>
+          <w:bCs/>
+        </w:rPr>
         <w:t>3. Estratégias</w:t>
       </w:r>
     </w:p>
     <w:p>
       <w:pPr>
-        <w:rPr>
-          <w:rFonts w:ascii="Calibri" w:hAnsi="Calibri"/>
-        </w:rPr>
-      </w:pPr>
-    </w:p>
-    <w:p>
-      <w:pPr>
-        <w:rPr>
-          <w:rFonts w:hint="eastAsia"/>
-        </w:rPr>
-      </w:pPr>
-      <w:r>
-        <w:rPr>
-          <w:rFonts w:ascii="Calibri" w:hAnsi="Calibri"/>
-        </w:rPr>
+        <w:pStyle w:val="Corpodetexto"/>
+      </w:pPr>
+      <w:r>
         <w:tab/>
-        <w:t>Todos os testes atingiram os diferentes módulos em conjunto do software (teste de integração) e também no seu funcionamento particular (teste de unidade). A soma destes realizou ao todo um teste de todo o sistema.</w:t>
-      </w:r>
-    </w:p>
-    <w:p>
-      <w:pPr>
-        <w:rPr>
-          <w:rFonts w:hint="eastAsia"/>
-        </w:rPr>
-      </w:pPr>
-      <w:r>
-        <w:rPr>
-          <w:rFonts w:ascii="Calibri" w:hAnsi="Calibri"/>
-        </w:rPr>
+        <w:t xml:space="preserve">Os testes das funcionalidades </w:t>
+      </w:r>
+      <w:r>
+        <w:t>devem ser efetuados</w:t>
+      </w:r>
+      <w:r>
+        <w:t xml:space="preserve"> nos níveis</w:t>
+      </w:r>
+      <w:r>
+        <w:t>:</w:t>
+      </w:r>
+      <w:r>
+        <w:t xml:space="preserve"> Unitário, Integraç</w:t>
+      </w:r>
+      <w:r>
+        <w:t>ão e Sis</w:t>
+      </w:r>
+      <w:r>
+        <w:t xml:space="preserve">tema. O tipo de teste a ser utilizado é </w:t>
+      </w:r>
+      <w:r>
+        <w:t>o funcional, e de acordo com os</w:t>
+      </w:r>
+      <w:r>
+        <w:t xml:space="preserve"> resultados obtidos é necessário verificar se tais resultados são os esperados.</w:t>
+      </w:r>
+      <w:r>
+        <w:t xml:space="preserve"> </w:t>
+      </w:r>
+    </w:p>
+    <w:p>
+      <w:pPr>
+        <w:pStyle w:val="Corpodetexto"/>
+      </w:pPr>
+      <w:r>
         <w:tab/>
-        <w:t>A forma com que as funções foram testadas singularmente, foi a partir da avaliação do resultado de um cálculo; o te</w:t>
-      </w:r>
-      <w:bookmarkStart w:id="0" w:name="_GoBack"/>
-      <w:bookmarkEnd w:id="0"/>
-      <w:r>
-        <w:rPr>
-          <w:rFonts w:ascii="Calibri" w:hAnsi="Calibri"/>
-        </w:rPr>
-        <w:t>ste de integração, por consequência, também é realizado ao mesmo tempo, porque espera-se que o resultado apareça na tela, ou que o número desejado seja inserido quando clicado em um botão.</w:t>
-      </w:r>
-      <w:r>
-        <w:rPr>
-          <w:rFonts w:ascii="Calibri" w:hAnsi="Calibri"/>
-        </w:rPr>
+        <w:t xml:space="preserve">O critério </w:t>
+      </w:r>
+      <w:r>
+        <w:t xml:space="preserve">de cobertura </w:t>
+      </w:r>
+      <w:r>
+        <w:t xml:space="preserve">do teste funcional </w:t>
+      </w:r>
+      <w:r>
+        <w:t>a ser utilizado deve ser</w:t>
+      </w:r>
+      <w:r>
+        <w:t xml:space="preserve"> a an</w:t>
+      </w:r>
+      <w:r>
+        <w:t>álise de</w:t>
+      </w:r>
+      <w:r>
+        <w:t xml:space="preserve"> valor limite</w:t>
+      </w:r>
+      <w:r>
+        <w:t>.</w:t>
+      </w:r>
+    </w:p>
+    <w:p>
+      <w:pPr>
+        <w:pStyle w:val="Corpodetexto"/>
+        <w:rPr>
+          <w:rFonts w:hint="eastAsia"/>
+        </w:rPr>
+      </w:pPr>
+      <w:r>
         <w:tab/>
       </w:r>
-    </w:p>
-    <w:p>
-      <w:pPr>
-        <w:rPr>
-          <w:rFonts w:hint="eastAsia"/>
-        </w:rPr>
-      </w:pPr>
-      <w:r>
-        <w:rPr>
-          <w:rFonts w:ascii="Calibri" w:hAnsi="Calibri"/>
-        </w:rPr>
-        <w:tab/>
-        <w:t>Desta maneira, com alguns poucos testes, é possível rastrear erros em um vasto campo de possibilidades.</w:t>
+      <w:r>
+        <w:t xml:space="preserve">O sistema se divide em 3 módulos principais: as operações básicas, as conversões de base e o cálculo de cores. Em relação ao teste de integração, tais módulos devem ser testados de forma independente e depois devem ser testados de forma conjunta, verificando qual é o comportamento do sistema. </w:t>
       </w:r>
     </w:p>
     <w:sectPr>
@@ -2495,7 +2524,7 @@
         <w:rFonts w:hint="eastAsia"/>
         <w:noProof/>
       </w:rPr>
-      <w:t>3</w:t>
+      <w:t>1</w:t>
     </w:r>
     <w:r>
       <w:fldChar w:fldCharType="end"/>

</xml_diff>